<commit_message>
classification linéaire d'une image parmis un dataset contenant 3 classes d'image
</commit_message>
<xml_diff>
--- a/rapport.docx
+++ b/rapport.docx
@@ -4,8 +4,13 @@
   <w:body>
     <w:p>
       <w:r>
-        <w:t>Compte rendu:</w:t>
-      </w:r>
+        <w:t xml:space="preserve">Compte </w:t>
+      </w:r>
+      <w:proofErr w:type="gramStart"/>
+      <w:r>
+        <w:t>rendu:</w:t>
+      </w:r>
+      <w:proofErr w:type="gramEnd"/>
     </w:p>
     <w:p>
       <w:r>
@@ -28,7 +33,15 @@
         <w:t>PMC</w:t>
       </w:r>
       <w:r>
-        <w:t xml:space="preserve"> (Classification et regression)</w:t>
+        <w:t xml:space="preserve"> (Classification et </w:t>
+      </w:r>
+      <w:proofErr w:type="spellStart"/>
+      <w:r>
+        <w:t>regression</w:t>
+      </w:r>
+      <w:proofErr w:type="spellEnd"/>
+      <w:r>
+        <w:t>)</w:t>
       </w:r>
     </w:p>
     <w:p>
@@ -52,8 +65,13 @@
     <w:p>
       <w:r>
         <w:tab/>
-        <w:t>Cas d’entrainement du modèle linéaire simple, multiple et xor</w:t>
-      </w:r>
+        <w:t xml:space="preserve">Cas d’entrainement du modèle linéaire simple, multiple et </w:t>
+      </w:r>
+      <w:proofErr w:type="spellStart"/>
+      <w:r>
+        <w:t>xor</w:t>
+      </w:r>
+      <w:proofErr w:type="spellEnd"/>
     </w:p>
     <w:p>
       <w:r>
@@ -64,13 +82,29 @@
     <w:p>
       <w:r>
         <w:tab/>
-        <w:t>Fonction de conversion de notre Dataset en data exploitable pour le Machine Learning</w:t>
+        <w:t xml:space="preserve">Fonction de conversion de notre </w:t>
+      </w:r>
+      <w:proofErr w:type="spellStart"/>
+      <w:r>
+        <w:t>Dataset</w:t>
+      </w:r>
+      <w:proofErr w:type="spellEnd"/>
+      <w:r>
+        <w:t xml:space="preserve"> en data exploitable pour le Machine Learning</w:t>
       </w:r>
     </w:p>
     <w:p>
       <w:r>
         <w:tab/>
-        <w:t xml:space="preserve">Test de l’algorithme de classification linéaire sur notre Dataset </w:t>
+        <w:t xml:space="preserve">Test de l’algorithme de classification linéaire sur notre </w:t>
+      </w:r>
+      <w:proofErr w:type="spellStart"/>
+      <w:r>
+        <w:t>Dataset</w:t>
+      </w:r>
+      <w:proofErr w:type="spellEnd"/>
+      <w:r>
+        <w:t xml:space="preserve"> </w:t>
       </w:r>
     </w:p>
     <w:p>
@@ -79,7 +113,15 @@
         <w:t xml:space="preserve">Sauvegarde des données d’entrainement de </w:t>
       </w:r>
       <w:r>
-        <w:t>la classification sur notre dataset, ainsi que chargement de cette donnée</w:t>
+        <w:t xml:space="preserve">la classification sur notre </w:t>
+      </w:r>
+      <w:proofErr w:type="spellStart"/>
+      <w:r>
+        <w:t>dataset</w:t>
+      </w:r>
+      <w:proofErr w:type="spellEnd"/>
+      <w:r>
+        <w:t>, ainsi que chargement de cette donnée</w:t>
       </w:r>
     </w:p>
     <w:p/>
@@ -100,7 +142,15 @@
         <w:t xml:space="preserve">Entrainement linéaire : ne fonctionne pas tout le temps </w:t>
       </w:r>
       <w:r>
-        <w:t xml:space="preserve">pour le lineaire simple </w:t>
+        <w:t xml:space="preserve">pour le </w:t>
+      </w:r>
+      <w:proofErr w:type="spellStart"/>
+      <w:r>
+        <w:t>lineaire</w:t>
+      </w:r>
+      <w:proofErr w:type="spellEnd"/>
+      <w:r>
+        <w:t xml:space="preserve"> simple </w:t>
       </w:r>
     </w:p>
     <w:p>
@@ -136,7 +186,15 @@
         </w:numPr>
       </w:pPr>
       <w:r>
-        <w:t xml:space="preserve">LA valeur de W ressortie de l’entrainement est bien la version modifiée de la version random qui était initialement passé en paramètre </w:t>
+        <w:t xml:space="preserve">LA valeur de W ressortie de l’entrainement est bien la version modifiée de la version </w:t>
+      </w:r>
+      <w:proofErr w:type="spellStart"/>
+      <w:r>
+        <w:t>random</w:t>
+      </w:r>
+      <w:proofErr w:type="spellEnd"/>
+      <w:r>
+        <w:t xml:space="preserve"> qui était initialement passé en paramètre </w:t>
       </w:r>
     </w:p>
     <w:p>
@@ -175,7 +233,15 @@
         </w:numPr>
       </w:pPr>
       <w:r>
-        <w:t>Entrainement sur Dataset non fonctionnel peut être lié à plusieurs problèmes :</w:t>
+        <w:t xml:space="preserve">Entrainement sur </w:t>
+      </w:r>
+      <w:proofErr w:type="spellStart"/>
+      <w:r>
+        <w:t>Dataset</w:t>
+      </w:r>
+      <w:proofErr w:type="spellEnd"/>
+      <w:r>
+        <w:t xml:space="preserve"> non fonctionnel peut être lié à plusieurs problèmes :</w:t>
       </w:r>
     </w:p>
     <w:p>
@@ -198,13 +264,34 @@
           <w:numId w:val="1"/>
         </w:numPr>
       </w:pPr>
-      <w:r>
-        <w:t>Overfitting lié à un dataset trop petit</w:t>
-      </w:r>
-    </w:p>
-    <w:p>
-      <w:r>
-        <w:t>Algorithme du RBF implémenté en c++ mais non utilisé.</w:t>
+      <w:proofErr w:type="spellStart"/>
+      <w:r>
+        <w:t>Overfitting</w:t>
+      </w:r>
+      <w:proofErr w:type="spellEnd"/>
+      <w:r>
+        <w:t xml:space="preserve"> lié à un </w:t>
+      </w:r>
+      <w:proofErr w:type="spellStart"/>
+      <w:r>
+        <w:t>dataset</w:t>
+      </w:r>
+      <w:proofErr w:type="spellEnd"/>
+      <w:r>
+        <w:t xml:space="preserve"> trop petit</w:t>
+      </w:r>
+    </w:p>
+    <w:p>
+      <w:r>
+        <w:t xml:space="preserve">Algorithme du RBF implémenté en </w:t>
+      </w:r>
+      <w:proofErr w:type="spellStart"/>
+      <w:r>
+        <w:t>c++</w:t>
+      </w:r>
+      <w:proofErr w:type="spellEnd"/>
+      <w:r>
+        <w:t xml:space="preserve"> mais non utilisé.</w:t>
       </w:r>
     </w:p>
     <w:p/>
@@ -276,7 +363,15 @@
     </w:p>
     <w:p>
       <w:r>
-        <w:t xml:space="preserve">Cas ou l’entrainement ce passe bien </w:t>
+        <w:t xml:space="preserve">Cas ou l’entrainement </w:t>
+      </w:r>
+      <w:proofErr w:type="gramStart"/>
+      <w:r>
+        <w:t>ce</w:t>
+      </w:r>
+      <w:proofErr w:type="gramEnd"/>
+      <w:r>
+        <w:t xml:space="preserve"> passe bien </w:t>
       </w:r>
       <w:r>
         <w:rPr>
@@ -364,7 +459,15 @@
     </w:p>
     <w:p>
       <w:r>
-        <w:t>Cas ou l’entrainement ce passe pas bien</w:t>
+        <w:t xml:space="preserve">Cas ou l’entrainement </w:t>
+      </w:r>
+      <w:proofErr w:type="gramStart"/>
+      <w:r>
+        <w:t>ce</w:t>
+      </w:r>
+      <w:proofErr w:type="gramEnd"/>
+      <w:r>
+        <w:t xml:space="preserve"> passe pas bien</w:t>
       </w:r>
     </w:p>
     <w:p>
@@ -550,7 +653,23 @@
     </w:p>
     <w:p>
       <w:r>
-        <w:t>Le modele lineaire ne peux tracer qu’une ligne donc il parait logique qu’il ne fonctionne pas sur le cas du XOR</w:t>
+        <w:t xml:space="preserve">Le </w:t>
+      </w:r>
+      <w:proofErr w:type="spellStart"/>
+      <w:r>
+        <w:t>modele</w:t>
+      </w:r>
+      <w:proofErr w:type="spellEnd"/>
+      <w:r>
+        <w:t xml:space="preserve"> </w:t>
+      </w:r>
+      <w:proofErr w:type="spellStart"/>
+      <w:r>
+        <w:t>lineaire</w:t>
+      </w:r>
+      <w:proofErr w:type="spellEnd"/>
+      <w:r>
+        <w:t xml:space="preserve"> ne peux tracer qu’une ligne donc il parait logique qu’il ne fonctionne pas sur le cas du XOR</w:t>
       </w:r>
     </w:p>
     <w:p>
@@ -719,25 +838,35 @@
           <w:sz w:val="36"/>
           <w:szCs w:val="36"/>
         </w:rPr>
-        <w:t>notre Dataset</w:t>
-      </w:r>
+        <w:t xml:space="preserve">notre </w:t>
+      </w:r>
+      <w:proofErr w:type="spellStart"/>
       <w:r>
         <w:rPr>
           <w:sz w:val="36"/>
           <w:szCs w:val="36"/>
         </w:rPr>
-        <w:t> :</w:t>
-      </w:r>
-    </w:p>
-    <w:p>
-      <w:pPr>
+        <w:t>Dataset</w:t>
+      </w:r>
+      <w:proofErr w:type="spellEnd"/>
+      <w:r>
         <w:rPr>
           <w:sz w:val="36"/>
           <w:szCs w:val="36"/>
         </w:rPr>
-      </w:pPr>
-      <w:r>
-        <w:rPr>
+        <w:t> :</w:t>
+      </w:r>
+    </w:p>
+    <w:p>
+      <w:pPr>
+        <w:rPr>
+          <w:sz w:val="36"/>
+          <w:szCs w:val="36"/>
+        </w:rPr>
+      </w:pPr>
+      <w:r>
+        <w:rPr>
+          <w:noProof/>
           <w:sz w:val="36"/>
           <w:szCs w:val="36"/>
         </w:rPr>
@@ -780,10 +909,23 @@
     </w:p>
     <w:p>
       <w:r>
-        <w:t>Test pour une Lettre C dans un dataset comportant uniquement des lettres C et N.</w:t>
-      </w:r>
-    </w:p>
-    <w:p/>
+        <w:t xml:space="preserve">Test pour une Lettre C dans un </w:t>
+      </w:r>
+      <w:proofErr w:type="spellStart"/>
+      <w:r>
+        <w:t>dataset</w:t>
+      </w:r>
+      <w:proofErr w:type="spellEnd"/>
+      <w:r>
+        <w:t xml:space="preserve"> comportant uniquement des lettres </w:t>
+      </w:r>
+      <w:r>
+        <w:t>C, N et S</w:t>
+      </w:r>
+      <w:r>
+        <w:t>.</w:t>
+      </w:r>
+    </w:p>
     <w:sectPr>
       <w:pgSz w:w="11906" w:h="16838"/>
       <w:pgMar w:top="1417" w:right="1417" w:bottom="1417" w:left="1417" w:header="708" w:footer="708" w:gutter="0"/>

</xml_diff>